<commit_message>
updade(notes): adding notes about attributes
</commit_message>
<xml_diff>
--- a/notes.docx
+++ b/notes.docx
@@ -13,10 +13,7 @@
         <w:ind w:left="0" w:firstLine="0"/>
       </w:pPr>
       <w:r>
-        <w:t>Getting Acquainted with ASP.NET Core</w:t>
-      </w:r>
-      <w:r>
-        <w:t xml:space="preserve"> </w:t>
+        <w:t xml:space="preserve">Getting Acquainted with ASP.NET Core </w:t>
       </w:r>
     </w:p>
     <w:p>
@@ -27,10 +24,7 @@
         <w:t xml:space="preserve">2.7. </w:t>
       </w:r>
       <w:r>
-        <w:t>Inspecting the ASPNET Core API Project Code Structure</w:t>
-      </w:r>
-      <w:r>
-        <w:t xml:space="preserve"> </w:t>
+        <w:t xml:space="preserve">Inspecting the ASPNET Core API Project Code Structure </w:t>
       </w:r>
     </w:p>
     <w:p>
@@ -84,6 +78,9 @@
           </w:tcPr>
           <w:p>
             <w:r>
+              <w:rPr>
+                <w:noProof/>
+              </w:rPr>
               <w:drawing>
                 <wp:inline distT="0" distB="0" distL="0" distR="0" wp14:anchorId="7E564306" wp14:editId="56319F6E">
                   <wp:extent cx="2962893" cy="1849667"/>
@@ -128,6 +125,9 @@
           </w:tcPr>
           <w:p>
             <w:r>
+              <w:rPr>
+                <w:noProof/>
+              </w:rPr>
               <w:drawing>
                 <wp:inline distT="0" distB="0" distL="0" distR="0" wp14:anchorId="1EF5F062" wp14:editId="43D5D49C">
                   <wp:extent cx="3095188" cy="1978779"/>
@@ -203,10 +203,7 @@
         <w:spacing w:after="0" w:line="240" w:lineRule="auto"/>
       </w:pPr>
       <w:r>
-        <w:t>In ASP.NET Core, the term</w:t>
-      </w:r>
-      <w:r>
-        <w:t>s:</w:t>
+        <w:t>In ASP.NET Core, the terms:</w:t>
       </w:r>
     </w:p>
     <w:p>
@@ -229,13 +226,7 @@
         <w:t>build</w:t>
       </w:r>
       <w:r>
-        <w:t>" refers to</w:t>
-      </w:r>
-      <w:r>
-        <w:t xml:space="preserve"> t</w:t>
-      </w:r>
-      <w:r>
-        <w:t xml:space="preserve">he process of </w:t>
+        <w:t xml:space="preserve">" refers to the process of </w:t>
       </w:r>
       <w:r>
         <w:rPr>
@@ -246,10 +237,7 @@
         <w:t>compiling</w:t>
       </w:r>
       <w:r>
-        <w:t xml:space="preserve"> source code, dependencies, and resources into an executable</w:t>
-      </w:r>
-      <w:r>
-        <w:t>.</w:t>
+        <w:t xml:space="preserve"> source code, dependencies, and resources into an executable.</w:t>
       </w:r>
     </w:p>
     <w:p>
@@ -390,6 +378,9 @@
           </w:tcPr>
           <w:p>
             <w:r>
+              <w:rPr>
+                <w:noProof/>
+              </w:rPr>
               <w:drawing>
                 <wp:inline distT="0" distB="0" distL="0" distR="0" wp14:anchorId="6B2A5C16" wp14:editId="531BB067">
                   <wp:extent cx="3956149" cy="1226988"/>
@@ -450,19 +441,7 @@
         <w:pStyle w:val="Heading2"/>
       </w:pPr>
       <w:r>
-        <w:t>3</w:t>
-      </w:r>
-      <w:r>
-        <w:t>.</w:t>
-      </w:r>
-      <w:r>
-        <w:t>2</w:t>
-      </w:r>
-      <w:r>
-        <w:t xml:space="preserve">. </w:t>
-      </w:r>
-      <w:r>
-        <w:t>Clarifying the MVC Pattern</w:t>
+        <w:t>3.2. Clarifying the MVC Pattern</w:t>
       </w:r>
     </w:p>
     <w:p>
@@ -470,10 +449,7 @@
         <w:spacing w:after="0" w:line="240" w:lineRule="auto"/>
       </w:pPr>
       <w:r>
-        <w:t>Model-View-Controller</w:t>
-      </w:r>
-      <w:r>
-        <w:t>:</w:t>
+        <w:t>Model-View-Controller:</w:t>
       </w:r>
     </w:p>
     <w:p>
@@ -578,19 +554,7 @@
         <w:ind w:left="0" w:firstLine="0"/>
       </w:pPr>
       <w:r>
-        <w:t>Demo: Registering API Services on</w:t>
-      </w:r>
-      <w:r>
-        <w:t xml:space="preserve"> </w:t>
-      </w:r>
-      <w:r>
-        <w:t>the Conta</w:t>
-      </w:r>
-      <w:r>
-        <w:t>i</w:t>
-      </w:r>
-      <w:r>
-        <w:t>ner</w:t>
+        <w:t>Demo: Registering API Services on the Container</w:t>
       </w:r>
     </w:p>
     <w:p>
@@ -607,6 +571,9 @@
         <w:jc w:val="center"/>
       </w:pPr>
       <w:r>
+        <w:rPr>
+          <w:noProof/>
+        </w:rPr>
         <w:drawing>
           <wp:inline distT="0" distB="0" distL="0" distR="0" wp14:anchorId="3786364F" wp14:editId="324085E1">
             <wp:extent cx="3324689" cy="1267002"/>
@@ -696,6 +663,9 @@
           </w:tcPr>
           <w:p>
             <w:r>
+              <w:rPr>
+                <w:noProof/>
+              </w:rPr>
               <w:drawing>
                 <wp:inline distT="0" distB="0" distL="0" distR="0" wp14:anchorId="5AA29665" wp14:editId="2A7080C0">
                   <wp:extent cx="3255010" cy="1313387"/>
@@ -751,6 +721,9 @@
           </w:tcPr>
           <w:p>
             <w:r>
+              <w:rPr>
+                <w:noProof/>
+              </w:rPr>
               <w:drawing>
                 <wp:inline distT="0" distB="0" distL="0" distR="0" wp14:anchorId="6EC06505" wp14:editId="65F05884">
                   <wp:extent cx="3089910" cy="1392319"/>
@@ -854,6 +827,9 @@
           </w:tcPr>
           <w:p>
             <w:r>
+              <w:rPr>
+                <w:noProof/>
+              </w:rPr>
               <w:drawing>
                 <wp:inline distT="0" distB="0" distL="0" distR="0" wp14:anchorId="369456D0" wp14:editId="4D49C3C0">
                   <wp:extent cx="2822575" cy="953499"/>
@@ -900,16 +876,7 @@
           <w:p/>
           <w:p>
             <w:r>
-              <w:t>UseEndpoints():</w:t>
-            </w:r>
-            <w:r>
-              <w:t xml:space="preserve">maks the position in the middleware pipeline where </w:t>
-            </w:r>
-            <w:r>
-              <w:t>endpoint must be executed</w:t>
-            </w:r>
-            <w:r>
-              <w:t>.</w:t>
+              <w:t>UseEndpoints():maks the position in the middleware pipeline where endpoint must be executed.</w:t>
             </w:r>
           </w:p>
           <w:p/>
@@ -957,6 +924,9 @@
           </w:tcPr>
           <w:p>
             <w:r>
+              <w:rPr>
+                <w:noProof/>
+              </w:rPr>
               <w:drawing>
                 <wp:inline distT="0" distB="0" distL="0" distR="0" wp14:anchorId="321B314E" wp14:editId="1FD33B0B">
                   <wp:extent cx="1917700" cy="633315"/>
@@ -1036,27 +1006,27 @@
           </w:p>
           <w:p>
             <w:r>
-              <w:t>[Routel, [HttpGet</w:t>
+              <w:t>[Route</w:t>
             </w:r>
             <w:r>
               <w:t>]</w:t>
             </w:r>
+            <w:r>
+              <w:t>, [HttpGet]</w:t>
+            </w:r>
           </w:p>
           <w:p/>
           <w:p>
             <w:r>
-              <w:t>Combined with a URI template, requests are</w:t>
-            </w:r>
-            <w:r>
-              <w:t xml:space="preserve"> </w:t>
-            </w:r>
-            <w:r>
-              <w:t>matched to controller actions</w:t>
+              <w:t>Combined with a URI template, requests are matched to controller actions</w:t>
             </w:r>
           </w:p>
           <w:p/>
           <w:p>
             <w:r>
+              <w:rPr>
+                <w:noProof/>
+              </w:rPr>
               <w:drawing>
                 <wp:inline distT="0" distB="0" distL="0" distR="0" wp14:anchorId="715A5D11" wp14:editId="32B13C81">
                   <wp:extent cx="3108960" cy="1250594"/>
@@ -1102,6 +1072,9 @@
           <w:p/>
           <w:p>
             <w:r>
+              <w:rPr>
+                <w:noProof/>
+              </w:rPr>
               <w:drawing>
                 <wp:inline distT="0" distB="0" distL="0" distR="0" wp14:anchorId="09867D03" wp14:editId="58D4CDCF">
                   <wp:extent cx="2870200" cy="777162"/>
@@ -1140,6 +1113,45 @@
             </w:r>
           </w:p>
           <w:p/>
+          <w:p>
+            <w:r>
+              <w:drawing>
+                <wp:inline distT="0" distB="0" distL="0" distR="0" wp14:anchorId="5B857DDB" wp14:editId="071CB0C5">
+                  <wp:extent cx="2837796" cy="1973763"/>
+                  <wp:effectExtent l="0" t="0" r="1270" b="7620"/>
+                  <wp:docPr id="93998438" name="Picture 1"/>
+                  <wp:cNvGraphicFramePr>
+                    <a:graphicFrameLocks xmlns:a="http://schemas.openxmlformats.org/drawingml/2006/main" noChangeAspect="1"/>
+                  </wp:cNvGraphicFramePr>
+                  <a:graphic xmlns:a="http://schemas.openxmlformats.org/drawingml/2006/main">
+                    <a:graphicData uri="http://schemas.openxmlformats.org/drawingml/2006/picture">
+                      <pic:pic xmlns:pic="http://schemas.openxmlformats.org/drawingml/2006/picture">
+                        <pic:nvPicPr>
+                          <pic:cNvPr id="93998438" name=""/>
+                          <pic:cNvPicPr/>
+                        </pic:nvPicPr>
+                        <pic:blipFill>
+                          <a:blip r:embed="rId15"/>
+                          <a:stretch>
+                            <a:fillRect/>
+                          </a:stretch>
+                        </pic:blipFill>
+                        <pic:spPr>
+                          <a:xfrm>
+                            <a:off x="0" y="0"/>
+                            <a:ext cx="2857086" cy="1987180"/>
+                          </a:xfrm>
+                          <a:prstGeom prst="rect">
+                            <a:avLst/>
+                          </a:prstGeom>
+                        </pic:spPr>
+                      </pic:pic>
+                    </a:graphicData>
+                  </a:graphic>
+                </wp:inline>
+              </w:drawing>
+            </w:r>
+          </w:p>
         </w:tc>
       </w:tr>
     </w:tbl>
@@ -1200,6 +1212,9 @@
           <w:p/>
           <w:p>
             <w:r>
+              <w:rPr>
+                <w:noProof/>
+              </w:rPr>
               <w:drawing>
                 <wp:inline distT="0" distB="0" distL="0" distR="0" wp14:anchorId="55594C33" wp14:editId="5DCD14AC">
                   <wp:extent cx="2063750" cy="2996079"/>
@@ -1216,7 +1231,7 @@
                           <pic:cNvPicPr/>
                         </pic:nvPicPr>
                         <pic:blipFill>
-                          <a:blip r:embed="rId15"/>
+                          <a:blip r:embed="rId16"/>
                           <a:stretch>
                             <a:fillRect/>
                           </a:stretch>
@@ -1606,6 +1621,7 @@
               <w:rPr>
                 <w:sz w:val="20"/>
                 <w:szCs w:val="20"/>
+                <w:lang w:val="pt-BR"/>
               </w:rPr>
             </w:pPr>
             <w:r>
@@ -1620,6 +1636,7 @@
               <w:rPr>
                 <w:sz w:val="20"/>
                 <w:szCs w:val="20"/>
+                <w:lang w:val="pt-BR"/>
               </w:rPr>
               <w:t xml:space="preserve">Clique em </w:t>
             </w:r>
@@ -1629,6 +1646,7 @@
                 <w:bCs/>
                 <w:sz w:val="20"/>
                 <w:szCs w:val="20"/>
+                <w:lang w:val="pt-BR"/>
               </w:rPr>
               <w:t>Criar</w:t>
             </w:r>
@@ -1636,6 +1654,7 @@
               <w:rPr>
                 <w:sz w:val="20"/>
                 <w:szCs w:val="20"/>
+                <w:lang w:val="pt-BR"/>
               </w:rPr>
               <w:t>.</w:t>
             </w:r>
@@ -3655,6 +3674,7 @@
   <w:style w:type="character" w:default="1" w:styleId="DefaultParagraphFont">
     <w:name w:val="Default Paragraph Font"/>
     <w:uiPriority w:val="1"/>
+    <w:semiHidden/>
     <w:unhideWhenUsed/>
   </w:style>
   <w:style w:type="table" w:default="1" w:styleId="TableNormal">

</xml_diff>